<commit_message>
Second Commit on 2021300457
</commit_message>
<xml_diff>
--- a/2021300457/2021300457-late-act2.docx
+++ b/2021300457/2021300457-late-act2.docx
@@ -3,9 +3,10 @@
 <w:document xmlns:wpc="http://schemas.microsoft.com/office/word/2010/wordprocessingCanvas" xmlns:mc="http://schemas.openxmlformats.org/markup-compatibility/2006" xmlns:o="urn:schemas-microsoft-com:office:office" xmlns:r="http://schemas.openxmlformats.org/officeDocument/2006/relationships" xmlns:m="http://schemas.openxmlformats.org/officeDocument/2006/math" xmlns:v="urn:schemas-microsoft-com:vml" xmlns:wp14="http://schemas.microsoft.com/office/word/2010/wordprocessingDrawing" xmlns:wp="http://schemas.openxmlformats.org/drawingml/2006/wordprocessingDrawing" xmlns:w10="urn:schemas-microsoft-com:office:word" xmlns:w="http://schemas.openxmlformats.org/wordprocessingml/2006/main" xmlns:w14="http://schemas.microsoft.com/office/word/2010/wordml" xmlns:w15="http://schemas.microsoft.com/office/word/2012/wordml" xmlns:wpg="http://schemas.microsoft.com/office/word/2010/wordprocessingGroup" xmlns:wpi="http://schemas.microsoft.com/office/word/2010/wordprocessingInk" xmlns:wne="http://schemas.microsoft.com/office/word/2006/wordml" xmlns:wps="http://schemas.microsoft.com/office/word/2010/wordprocessingShape" mc:Ignorable="w14 w15 wp14">
   <w:body>
     <w:p>
-      <w:bookmarkStart w:id="0" w:name="_GoBack"/>
-      <w:bookmarkEnd w:id="0"/>
       <w:r>
+        <w:rPr>
+          <w:noProof/>
+        </w:rPr>
         <w:drawing>
           <wp:anchor distT="0" distB="0" distL="114300" distR="114300" simplePos="0" relativeHeight="251659264" behindDoc="0" locked="0" layoutInCell="1" allowOverlap="1" wp14:anchorId="0E48D9B0" wp14:editId="228D50CA">
             <wp:simplePos x="0" y="0"/>
@@ -61,6 +62,76 @@
             <wp14:sizeRelV relativeFrom="margin">
               <wp14:pctHeight>0</wp14:pctHeight>
             </wp14:sizeRelV>
+          </wp:anchor>
+        </w:drawing>
+      </w:r>
+      <w:r>
+        <w:t xml:space="preserve">                                                                                        Ubuntu Software Proof </w:t>
+      </w:r>
+    </w:p>
+    <w:p/>
+    <w:p>
+      <w:bookmarkStart w:id="0" w:name="_GoBack"/>
+      <w:bookmarkEnd w:id="0"/>
+      <w:r>
+        <w:rPr>
+          <w:noProof/>
+        </w:rPr>
+        <w:drawing>
+          <wp:anchor distT="0" distB="0" distL="114300" distR="114300" simplePos="0" relativeHeight="251660288" behindDoc="0" locked="0" layoutInCell="1" allowOverlap="1">
+            <wp:simplePos x="0" y="0"/>
+            <wp:positionH relativeFrom="column">
+              <wp:posOffset>0</wp:posOffset>
+            </wp:positionH>
+            <wp:positionV relativeFrom="paragraph">
+              <wp:posOffset>278765</wp:posOffset>
+            </wp:positionV>
+            <wp:extent cx="5943600" cy="3356610"/>
+            <wp:effectExtent l="0" t="0" r="0" b="0"/>
+            <wp:wrapTight wrapText="bothSides">
+              <wp:wrapPolygon edited="0">
+                <wp:start x="0" y="0"/>
+                <wp:lineTo x="0" y="21453"/>
+                <wp:lineTo x="21531" y="21453"/>
+                <wp:lineTo x="21531" y="0"/>
+                <wp:lineTo x="0" y="0"/>
+              </wp:wrapPolygon>
+            </wp:wrapTight>
+            <wp:docPr id="2" name="Picture 2"/>
+            <wp:cNvGraphicFramePr>
+              <a:graphicFrameLocks xmlns:a="http://schemas.openxmlformats.org/drawingml/2006/main" noChangeAspect="1"/>
+            </wp:cNvGraphicFramePr>
+            <a:graphic xmlns:a="http://schemas.openxmlformats.org/drawingml/2006/main">
+              <a:graphicData uri="http://schemas.openxmlformats.org/drawingml/2006/picture">
+                <pic:pic xmlns:pic="http://schemas.openxmlformats.org/drawingml/2006/picture">
+                  <pic:nvPicPr>
+                    <pic:cNvPr id="2" name="Screenshot (236).png"/>
+                    <pic:cNvPicPr/>
+                  </pic:nvPicPr>
+                  <pic:blipFill>
+                    <a:blip r:embed="rId5">
+                      <a:extLst>
+                        <a:ext uri="{28A0092B-C50C-407E-A947-70E740481C1C}">
+                          <a14:useLocalDpi xmlns:a14="http://schemas.microsoft.com/office/drawing/2010/main" val="0"/>
+                        </a:ext>
+                      </a:extLst>
+                    </a:blip>
+                    <a:stretch>
+                      <a:fillRect/>
+                    </a:stretch>
+                  </pic:blipFill>
+                  <pic:spPr>
+                    <a:xfrm>
+                      <a:off x="0" y="0"/>
+                      <a:ext cx="5943600" cy="3356610"/>
+                    </a:xfrm>
+                    <a:prstGeom prst="rect">
+                      <a:avLst/>
+                    </a:prstGeom>
+                  </pic:spPr>
+                </pic:pic>
+              </a:graphicData>
+            </a:graphic>
           </wp:anchor>
         </w:drawing>
       </w:r>

</xml_diff>